<commit_message>
delete about ruby and javascript, add it to task list
</commit_message>
<xml_diff>
--- a/03.ЛЗ.docx
+++ b/03.ЛЗ.docx
@@ -911,7 +911,6 @@
     <w:p>
       <w:pPr>
         <w:spacing w:line="240" w:lineRule="auto"/>
-        <w:ind w:left="357"/>
         <w:jc w:val="both"/>
         <w:rPr>
           <w:rFonts w:eastAsia="Times New Roman"/>
@@ -922,6 +921,14 @@
       <w:r>
         <w:rPr>
           <w:rFonts w:eastAsia="Times New Roman"/>
+          <w:szCs w:val="28"/>
+          <w:lang w:eastAsia="ru-RU"/>
+        </w:rPr>
+        <w:t xml:space="preserve">     </w:t>
+      </w:r>
+      <w:r>
+        <w:rPr>
+          <w:rFonts w:eastAsia="Times New Roman"/>
           <w:b/>
           <w:szCs w:val="28"/>
           <w:lang w:eastAsia="ru-RU"/>
@@ -934,15 +941,31 @@
           <w:szCs w:val="28"/>
           <w:lang w:eastAsia="ru-RU"/>
         </w:rPr>
-        <w:t> </w:t>
-      </w:r>
-      <w:r>
-        <w:rPr>
-          <w:rFonts w:eastAsia="Times New Roman"/>
-          <w:szCs w:val="28"/>
-          <w:lang w:eastAsia="ru-RU"/>
-        </w:rPr>
-        <w:t xml:space="preserve">Протокол взаимодействия: </w:t>
+        <w:t xml:space="preserve"> </w:t>
+      </w:r>
+      <w:r>
+        <w:rPr>
+          <w:rFonts w:eastAsia="Times New Roman"/>
+          <w:szCs w:val="28"/>
+          <w:lang w:eastAsia="ru-RU"/>
+        </w:rPr>
+        <w:t>Язык</w:t>
+      </w:r>
+      <w:r>
+        <w:rPr>
+          <w:rFonts w:eastAsia="Times New Roman"/>
+          <w:szCs w:val="28"/>
+          <w:lang w:eastAsia="ru-RU"/>
+        </w:rPr>
+        <w:t>и</w:t>
+      </w:r>
+      <w:r>
+        <w:rPr>
+          <w:rFonts w:eastAsia="Times New Roman"/>
+          <w:szCs w:val="28"/>
+          <w:lang w:eastAsia="ru-RU"/>
+        </w:rPr>
+        <w:t xml:space="preserve"> программирования: </w:t>
       </w:r>
       <w:r>
         <w:rPr>
@@ -950,26 +973,8 @@
           <w:szCs w:val="28"/>
           <w:lang w:val="en-US" w:eastAsia="ru-RU"/>
         </w:rPr>
-        <w:t>HTTP</w:t>
-      </w:r>
-      <w:r>
-        <w:rPr>
-          <w:rFonts w:eastAsia="Times New Roman"/>
-          <w:szCs w:val="28"/>
-          <w:lang w:eastAsia="ru-RU"/>
-        </w:rPr>
-        <w:t xml:space="preserve">, </w:t>
-      </w:r>
-      <w:proofErr w:type="spellStart"/>
-      <w:r>
-        <w:rPr>
-          <w:rFonts w:eastAsia="Times New Roman"/>
-          <w:szCs w:val="28"/>
-          <w:lang w:val="en-US" w:eastAsia="ru-RU"/>
-        </w:rPr>
-        <w:t>WebSocket</w:t>
-      </w:r>
-      <w:proofErr w:type="spellEnd"/>
+        <w:t>Ruby, JavaScript</w:t>
+      </w:r>
       <w:r>
         <w:rPr>
           <w:rFonts w:eastAsia="Times New Roman"/>
@@ -977,14 +982,6 @@
           <w:lang w:eastAsia="ru-RU"/>
         </w:rPr>
         <w:t>.</w:t>
-      </w:r>
-      <w:r>
-        <w:rPr>
-          <w:rFonts w:eastAsia="Times New Roman"/>
-          <w:szCs w:val="28"/>
-          <w:lang w:eastAsia="ru-RU"/>
-        </w:rPr>
-        <w:t xml:space="preserve"> </w:t>
       </w:r>
     </w:p>
     <w:p>
@@ -1005,15 +1002,32 @@
           <w:szCs w:val="28"/>
           <w:lang w:eastAsia="ru-RU"/>
         </w:rPr>
-        <w:t xml:space="preserve">3.2 </w:t>
-      </w:r>
-      <w:r>
-        <w:rPr>
-          <w:rFonts w:eastAsia="Times New Roman"/>
-          <w:szCs w:val="28"/>
-          <w:lang w:eastAsia="ru-RU"/>
-        </w:rPr>
-        <w:t xml:space="preserve">Формат обмена данными: </w:t>
+        <w:t>3.</w:t>
+      </w:r>
+      <w:r>
+        <w:rPr>
+          <w:rFonts w:eastAsia="Times New Roman"/>
+          <w:b/>
+          <w:szCs w:val="28"/>
+          <w:lang w:eastAsia="ru-RU"/>
+        </w:rPr>
+        <w:t>2</w:t>
+      </w:r>
+      <w:r>
+        <w:rPr>
+          <w:rFonts w:eastAsia="Times New Roman"/>
+          <w:szCs w:val="28"/>
+          <w:lang w:eastAsia="ru-RU"/>
+        </w:rPr>
+        <w:t> </w:t>
+      </w:r>
+      <w:r>
+        <w:rPr>
+          <w:rFonts w:eastAsia="Times New Roman"/>
+          <w:szCs w:val="28"/>
+          <w:lang w:eastAsia="ru-RU"/>
+        </w:rPr>
+        <w:t xml:space="preserve">Протокол взаимодействия: </w:t>
       </w:r>
       <w:r>
         <w:rPr>
@@ -1021,8 +1035,26 @@
           <w:szCs w:val="28"/>
           <w:lang w:val="en-US" w:eastAsia="ru-RU"/>
         </w:rPr>
-        <w:t>JSON</w:t>
-      </w:r>
+        <w:t>HTTP</w:t>
+      </w:r>
+      <w:r>
+        <w:rPr>
+          <w:rFonts w:eastAsia="Times New Roman"/>
+          <w:szCs w:val="28"/>
+          <w:lang w:eastAsia="ru-RU"/>
+        </w:rPr>
+        <w:t xml:space="preserve">, </w:t>
+      </w:r>
+      <w:proofErr w:type="spellStart"/>
+      <w:r>
+        <w:rPr>
+          <w:rFonts w:eastAsia="Times New Roman"/>
+          <w:szCs w:val="28"/>
+          <w:lang w:val="en-US" w:eastAsia="ru-RU"/>
+        </w:rPr>
+        <w:t>WebSocket</w:t>
+      </w:r>
+      <w:proofErr w:type="spellEnd"/>
       <w:r>
         <w:rPr>
           <w:rFonts w:eastAsia="Times New Roman"/>
@@ -1030,6 +1062,14 @@
           <w:lang w:eastAsia="ru-RU"/>
         </w:rPr>
         <w:t>.</w:t>
+      </w:r>
+      <w:r>
+        <w:rPr>
+          <w:rFonts w:eastAsia="Times New Roman"/>
+          <w:szCs w:val="28"/>
+          <w:lang w:eastAsia="ru-RU"/>
+        </w:rPr>
+        <w:t xml:space="preserve"> </w:t>
       </w:r>
     </w:p>
     <w:p>
@@ -1064,6 +1104,87 @@
       <w:r>
         <w:rPr>
           <w:rFonts w:eastAsia="Times New Roman"/>
+          <w:b/>
+          <w:szCs w:val="28"/>
+          <w:lang w:eastAsia="ru-RU"/>
+        </w:rPr>
+        <w:t xml:space="preserve"> </w:t>
+      </w:r>
+      <w:r>
+        <w:rPr>
+          <w:rFonts w:eastAsia="Times New Roman"/>
+          <w:szCs w:val="28"/>
+          <w:lang w:eastAsia="ru-RU"/>
+        </w:rPr>
+        <w:t xml:space="preserve">Формат обмена данными: </w:t>
+      </w:r>
+      <w:r>
+        <w:rPr>
+          <w:rFonts w:eastAsia="Times New Roman"/>
+          <w:szCs w:val="28"/>
+          <w:lang w:val="en-US" w:eastAsia="ru-RU"/>
+        </w:rPr>
+        <w:t>JSON</w:t>
+      </w:r>
+      <w:r>
+        <w:rPr>
+          <w:rFonts w:eastAsia="Times New Roman"/>
+          <w:szCs w:val="28"/>
+          <w:lang w:eastAsia="ru-RU"/>
+        </w:rPr>
+        <w:t xml:space="preserve">, </w:t>
+      </w:r>
+      <w:r>
+        <w:rPr>
+          <w:rFonts w:eastAsia="Times New Roman"/>
+          <w:szCs w:val="28"/>
+          <w:lang w:val="en-US" w:eastAsia="ru-RU"/>
+        </w:rPr>
+        <w:t>HTML</w:t>
+      </w:r>
+      <w:r>
+        <w:rPr>
+          <w:rFonts w:eastAsia="Times New Roman"/>
+          <w:szCs w:val="28"/>
+          <w:lang w:eastAsia="ru-RU"/>
+        </w:rPr>
+        <w:t>.</w:t>
+      </w:r>
+      <w:bookmarkStart w:id="0" w:name="_GoBack"/>
+      <w:bookmarkEnd w:id="0"/>
+    </w:p>
+    <w:p>
+      <w:pPr>
+        <w:spacing w:line="240" w:lineRule="auto"/>
+        <w:ind w:left="357"/>
+        <w:jc w:val="both"/>
+        <w:rPr>
+          <w:rFonts w:eastAsia="Times New Roman"/>
+          <w:szCs w:val="28"/>
+          <w:lang w:eastAsia="ru-RU"/>
+        </w:rPr>
+      </w:pPr>
+      <w:r>
+        <w:rPr>
+          <w:rFonts w:eastAsia="Times New Roman"/>
+          <w:b/>
+          <w:szCs w:val="28"/>
+          <w:lang w:eastAsia="ru-RU"/>
+        </w:rPr>
+        <w:t>3.</w:t>
+      </w:r>
+      <w:r>
+        <w:rPr>
+          <w:rFonts w:eastAsia="Times New Roman"/>
+          <w:b/>
+          <w:szCs w:val="28"/>
+          <w:lang w:eastAsia="ru-RU"/>
+        </w:rPr>
+        <w:t>4</w:t>
+      </w:r>
+      <w:r>
+        <w:rPr>
+          <w:rFonts w:eastAsia="Times New Roman"/>
           <w:szCs w:val="28"/>
           <w:lang w:val="en-US" w:eastAsia="ru-RU"/>
         </w:rPr>
@@ -1136,7 +1257,16 @@
           <w:szCs w:val="28"/>
           <w:lang w:eastAsia="ru-RU"/>
         </w:rPr>
-        <w:t xml:space="preserve">     3.4</w:t>
+        <w:t xml:space="preserve">     3.</w:t>
+      </w:r>
+      <w:r>
+        <w:rPr>
+          <w:rFonts w:eastAsia="Times New Roman"/>
+          <w:b/>
+          <w:szCs w:val="28"/>
+          <w:lang w:eastAsia="ru-RU"/>
+        </w:rPr>
+        <w:t>5</w:t>
       </w:r>
       <w:r>
         <w:rPr>
@@ -1216,7 +1346,7 @@
           <w:szCs w:val="28"/>
           <w:lang w:eastAsia="ru-RU"/>
         </w:rPr>
-        <w:t>5</w:t>
+        <w:t>6</w:t>
       </w:r>
       <w:r>
         <w:rPr>
@@ -1426,6 +1556,7 @@
           <w:szCs w:val="28"/>
           <w:lang w:eastAsia="ru-RU"/>
         </w:rPr>
+        <w:lastRenderedPageBreak/>
         <w:t>5.1</w:t>
       </w:r>
       <w:r>
@@ -1455,7 +1586,6 @@
           <w:szCs w:val="28"/>
           <w:lang w:eastAsia="ru-RU"/>
         </w:rPr>
-        <w:lastRenderedPageBreak/>
         <w:t>5.2</w:t>
       </w:r>
       <w:r>
@@ -1898,8 +2028,6 @@
         <w:tab/>
         <w:t xml:space="preserve">        </w:t>
       </w:r>
-      <w:bookmarkStart w:id="0" w:name="_GoBack"/>
-      <w:bookmarkEnd w:id="0"/>
       <w:r>
         <w:rPr>
           <w:szCs w:val="28"/>
@@ -10784,7 +10912,7 @@
 </file>
 
 <file path=customXml/itemProps1.xml><?xml version="1.0" encoding="utf-8"?>
-<ds:datastoreItem xmlns:ds="http://schemas.openxmlformats.org/officeDocument/2006/customXml" ds:itemID="{7B29AAC4-1468-45A2-9DCF-175F9D249CAE}">
+<ds:datastoreItem xmlns:ds="http://schemas.openxmlformats.org/officeDocument/2006/customXml" ds:itemID="{61B3AC7D-0ADD-4CC0-829A-1F5128D55E32}">
   <ds:schemaRefs>
     <ds:schemaRef ds:uri="http://schemas.openxmlformats.org/officeDocument/2006/bibliography"/>
   </ds:schemaRefs>

</xml_diff>